<commit_message>
pvsr fig for chris
</commit_message>
<xml_diff>
--- a/documents/R-star/R-star_proposal_18Nov25.docx
+++ b/documents/R-star/R-star_proposal_18Nov25.docx
@@ -148,10 +148,18 @@
         <w:t>drift</w:t>
       </w:r>
       <w:r>
-        <w:t xml:space="preserve"> in resource availability over time can be accounted for somehow during analysis</w:t>
-      </w:r>
-      <w:r>
-        <w:t>, or is minimal enough to not be of concern.</w:t>
+        <w:t xml:space="preserve"> in resource availability over time can be accounted for somehow during </w:t>
+      </w:r>
+      <w:proofErr w:type="gramStart"/>
+      <w:r>
+        <w:t>analysis</w:t>
+      </w:r>
+      <w:r>
+        <w:t>, or</w:t>
+      </w:r>
+      <w:proofErr w:type="gramEnd"/>
+      <w:r>
+        <w:t xml:space="preserve"> is minimal enough to not be of concern.</w:t>
       </w:r>
     </w:p>
     <w:p>

</xml_diff>

<commit_message>
size data and analysis for diversity experiment
</commit_message>
<xml_diff>
--- a/documents/R-star/R-star_proposal_18Nov25.docx
+++ b/documents/R-star/R-star_proposal_18Nov25.docx
@@ -148,18 +148,10 @@
         <w:t>drift</w:t>
       </w:r>
       <w:r>
-        <w:t xml:space="preserve"> in resource availability over time can be accounted for somehow during </w:t>
-      </w:r>
-      <w:proofErr w:type="gramStart"/>
-      <w:r>
-        <w:t>analysis</w:t>
-      </w:r>
-      <w:r>
-        <w:t>, or</w:t>
-      </w:r>
-      <w:proofErr w:type="gramEnd"/>
-      <w:r>
-        <w:t xml:space="preserve"> is minimal enough to not be of concern.</w:t>
+        <w:t xml:space="preserve"> in resource availability over time can be accounted for somehow during analysis</w:t>
+      </w:r>
+      <w:r>
+        <w:t>, or is minimal enough to not be of concern.</w:t>
       </w:r>
     </w:p>
     <w:p>

</xml_diff>